<commit_message>
Correction d'une commmande dans la feuille synthese
correction de la commande pour lier une feuille de script externe dans
la feuille synthese
</commit_message>
<xml_diff>
--- a/doc/Feuille-Synthese.docx
+++ b/doc/Feuille-Synthese.docx
@@ -65,12 +65,14 @@
                               <w:rPr>
                                 <w:sz w:val="18"/>
                                 <w:szCs w:val="18"/>
-                              </w:rPr>
-                            </w:pPr>
-                            <w:r>
-                              <w:rPr>
-                                <w:sz w:val="18"/>
-                                <w:szCs w:val="18"/>
+                                <w:lang w:val="en-US"/>
+                              </w:rPr>
+                            </w:pPr>
+                            <w:r>
+                              <w:rPr>
+                                <w:sz w:val="18"/>
+                                <w:szCs w:val="18"/>
+                                <w:lang w:val="en-US"/>
                               </w:rPr>
                               <w:t>JavaScript</w:t>
                             </w:r>
@@ -81,39 +83,16 @@
                               <w:rPr>
                                 <w:sz w:val="18"/>
                                 <w:szCs w:val="18"/>
-                              </w:rPr>
-                            </w:pPr>
-                            <w:proofErr w:type="spellStart"/>
-                            <w:r>
-                              <w:rPr>
-                                <w:sz w:val="18"/>
-                                <w:szCs w:val="18"/>
-                              </w:rPr>
-                              <w:t>Alert</w:t>
-                            </w:r>
-                            <w:proofErr w:type="spellEnd"/>
-                            <w:r>
-                              <w:rPr>
-                                <w:sz w:val="18"/>
-                                <w:szCs w:val="18"/>
-                              </w:rPr>
-                              <w:t>(‘’);/</w:t>
-                            </w:r>
-                            <w:proofErr w:type="spellStart"/>
-                            <w:r>
-                              <w:rPr>
-                                <w:sz w:val="18"/>
-                                <w:szCs w:val="18"/>
-                              </w:rPr>
-                              <w:t>confirm</w:t>
-                            </w:r>
-                            <w:proofErr w:type="spellEnd"/>
-                            <w:r>
-                              <w:rPr>
-                                <w:sz w:val="18"/>
-                                <w:szCs w:val="18"/>
-                              </w:rPr>
-                              <w:t>(‘’); affiche un message</w:t>
+                                <w:lang w:val="en-US"/>
+                              </w:rPr>
+                            </w:pPr>
+                            <w:r>
+                              <w:rPr>
+                                <w:sz w:val="18"/>
+                                <w:szCs w:val="18"/>
+                                <w:lang w:val="en-US"/>
+                              </w:rPr>
+                              <w:t>Alert(‘’);/confirm(‘’); affiche un message</w:t>
                             </w:r>
                           </w:p>
                           <w:p>
@@ -122,39 +101,16 @@
                               <w:rPr>
                                 <w:sz w:val="18"/>
                                 <w:szCs w:val="18"/>
-                              </w:rPr>
-                            </w:pPr>
-                            <w:proofErr w:type="spellStart"/>
-                            <w:r>
-                              <w:rPr>
-                                <w:sz w:val="18"/>
-                                <w:szCs w:val="18"/>
-                              </w:rPr>
-                              <w:t>document.getElementById</w:t>
-                            </w:r>
-                            <w:proofErr w:type="spellEnd"/>
-                            <w:r>
-                              <w:rPr>
-                                <w:sz w:val="18"/>
-                                <w:szCs w:val="18"/>
-                              </w:rPr>
-                              <w:t xml:space="preserve">() renvoie un élément </w:t>
-                            </w:r>
-                            <w:proofErr w:type="spellStart"/>
-                            <w:r>
-                              <w:rPr>
-                                <w:sz w:val="18"/>
-                                <w:szCs w:val="18"/>
-                              </w:rPr>
-                              <w:t>determine</w:t>
-                            </w:r>
-                            <w:proofErr w:type="spellEnd"/>
-                            <w:r>
-                              <w:rPr>
-                                <w:sz w:val="18"/>
-                                <w:szCs w:val="18"/>
-                              </w:rPr>
-                              <w:t xml:space="preserve"> par l’id</w:t>
+                                <w:lang w:val="en-US"/>
+                              </w:rPr>
+                            </w:pPr>
+                            <w:r>
+                              <w:rPr>
+                                <w:sz w:val="18"/>
+                                <w:szCs w:val="18"/>
+                                <w:lang w:val="en-US"/>
+                              </w:rPr>
+                              <w:t>document.getElementById() renvoie un élément determine par l’id</w:t>
                             </w:r>
                           </w:p>
                           <w:p>
@@ -163,55 +119,16 @@
                               <w:rPr>
                                 <w:sz w:val="18"/>
                                 <w:szCs w:val="18"/>
-                              </w:rPr>
-                            </w:pPr>
-                            <w:proofErr w:type="spellStart"/>
-                            <w:r>
-                              <w:rPr>
-                                <w:sz w:val="18"/>
-                                <w:szCs w:val="18"/>
-                              </w:rPr>
-                              <w:t>document.getElementsByClassName</w:t>
-                            </w:r>
-                            <w:proofErr w:type="spellEnd"/>
-                            <w:r>
-                              <w:rPr>
-                                <w:sz w:val="18"/>
-                                <w:szCs w:val="18"/>
-                              </w:rPr>
-                              <w:t xml:space="preserve">() et </w:t>
-                            </w:r>
-                            <w:proofErr w:type="spellStart"/>
-                            <w:r>
-                              <w:rPr>
-                                <w:sz w:val="18"/>
-                                <w:szCs w:val="18"/>
-                              </w:rPr>
-                              <w:t>document.getElementsByTagName</w:t>
-                            </w:r>
-                            <w:proofErr w:type="spellEnd"/>
-                            <w:r>
-                              <w:rPr>
-                                <w:sz w:val="18"/>
-                                <w:szCs w:val="18"/>
-                              </w:rPr>
-                              <w:t xml:space="preserve">() renvoient un </w:t>
-                            </w:r>
-                            <w:proofErr w:type="spellStart"/>
-                            <w:r>
-                              <w:rPr>
-                                <w:sz w:val="18"/>
-                                <w:szCs w:val="18"/>
-                              </w:rPr>
-                              <w:t>array</w:t>
-                            </w:r>
-                            <w:proofErr w:type="spellEnd"/>
-                            <w:r>
-                              <w:rPr>
-                                <w:sz w:val="18"/>
-                                <w:szCs w:val="18"/>
-                              </w:rPr>
-                              <w:t xml:space="preserve"> d’éléments</w:t>
+                                <w:lang w:val="en-US"/>
+                              </w:rPr>
+                            </w:pPr>
+                            <w:r>
+                              <w:rPr>
+                                <w:sz w:val="18"/>
+                                <w:szCs w:val="18"/>
+                                <w:lang w:val="en-US"/>
+                              </w:rPr>
+                              <w:t>document.getElementsByClassName() et document.getElementsByTagName() renvoient un array d’éléments</w:t>
                             </w:r>
                           </w:p>
                           <w:p>
@@ -220,23 +137,16 @@
                               <w:rPr>
                                 <w:sz w:val="18"/>
                                 <w:szCs w:val="18"/>
-                              </w:rPr>
-                            </w:pPr>
-                            <w:proofErr w:type="spellStart"/>
-                            <w:r>
-                              <w:rPr>
-                                <w:sz w:val="18"/>
-                                <w:szCs w:val="18"/>
-                              </w:rPr>
-                              <w:t>document.querySelector</w:t>
-                            </w:r>
-                            <w:proofErr w:type="spellEnd"/>
-                            <w:r>
-                              <w:rPr>
-                                <w:sz w:val="18"/>
-                                <w:szCs w:val="18"/>
-                              </w:rPr>
-                              <w:t>(‘.exemple’); renvoie le premier élément ayant la class exemple.</w:t>
+                                <w:lang w:val="en-US"/>
+                              </w:rPr>
+                            </w:pPr>
+                            <w:r>
+                              <w:rPr>
+                                <w:sz w:val="18"/>
+                                <w:szCs w:val="18"/>
+                                <w:lang w:val="en-US"/>
+                              </w:rPr>
+                              <w:t>document.querySelector(‘.exemple’); renvoie le premier élément ayant la class exemple.</w:t>
                             </w:r>
                           </w:p>
                           <w:p>
@@ -245,23 +155,16 @@
                               <w:rPr>
                                 <w:sz w:val="18"/>
                                 <w:szCs w:val="18"/>
-                              </w:rPr>
-                            </w:pPr>
-                            <w:proofErr w:type="spellStart"/>
-                            <w:r>
-                              <w:rPr>
-                                <w:sz w:val="18"/>
-                                <w:szCs w:val="18"/>
-                              </w:rPr>
-                              <w:t>document.querySelectorAll</w:t>
-                            </w:r>
-                            <w:proofErr w:type="spellEnd"/>
-                            <w:r>
-                              <w:rPr>
-                                <w:sz w:val="18"/>
-                                <w:szCs w:val="18"/>
-                              </w:rPr>
-                              <w:t>(".exemple"); renvoie tous les élément ayant exemple comme class</w:t>
+                                <w:lang w:val="en-US"/>
+                              </w:rPr>
+                            </w:pPr>
+                            <w:r>
+                              <w:rPr>
+                                <w:sz w:val="18"/>
+                                <w:szCs w:val="18"/>
+                                <w:lang w:val="en-US"/>
+                              </w:rPr>
+                              <w:t>document.querySelectorAll(".exemple"); renvoie tous les élément ayant exemple comme class</w:t>
                             </w:r>
                           </w:p>
                           <w:p>
@@ -270,23 +173,16 @@
                               <w:rPr>
                                 <w:sz w:val="18"/>
                                 <w:szCs w:val="18"/>
-                              </w:rPr>
-                            </w:pPr>
-                            <w:proofErr w:type="spellStart"/>
-                            <w:r>
-                              <w:rPr>
-                                <w:sz w:val="18"/>
-                                <w:szCs w:val="18"/>
-                              </w:rPr>
-                              <w:t>laBalise.style</w:t>
-                            </w:r>
-                            <w:proofErr w:type="spellEnd"/>
-                            <w:r>
-                              <w:rPr>
-                                <w:sz w:val="18"/>
-                                <w:szCs w:val="18"/>
-                              </w:rPr>
-                              <w:t xml:space="preserve"> Permet de modifier les attributs décoratifs CSS</w:t>
+                                <w:lang w:val="en-US"/>
+                              </w:rPr>
+                            </w:pPr>
+                            <w:r>
+                              <w:rPr>
+                                <w:sz w:val="18"/>
+                                <w:szCs w:val="18"/>
+                                <w:lang w:val="en-US"/>
+                              </w:rPr>
+                              <w:t>laBalise.style Permet de modifier les attributs décoratifs CSS</w:t>
                             </w:r>
                           </w:p>
                           <w:p>
@@ -295,23 +191,16 @@
                               <w:rPr>
                                 <w:sz w:val="18"/>
                                 <w:szCs w:val="18"/>
-                              </w:rPr>
-                            </w:pPr>
-                            <w:proofErr w:type="spellStart"/>
-                            <w:r>
-                              <w:rPr>
-                                <w:sz w:val="18"/>
-                                <w:szCs w:val="18"/>
-                              </w:rPr>
-                              <w:t>laBalise.innerHTML</w:t>
-                            </w:r>
-                            <w:proofErr w:type="spellEnd"/>
-                            <w:r>
-                              <w:rPr>
-                                <w:sz w:val="18"/>
-                                <w:szCs w:val="18"/>
-                              </w:rPr>
-                              <w:t xml:space="preserve"> Permet de modifier le texte entre les balises</w:t>
+                                <w:lang w:val="en-US"/>
+                              </w:rPr>
+                            </w:pPr>
+                            <w:r>
+                              <w:rPr>
+                                <w:sz w:val="18"/>
+                                <w:szCs w:val="18"/>
+                                <w:lang w:val="en-US"/>
+                              </w:rPr>
+                              <w:t>laBalise.innerHTML Permet de modifier le texte entre les balises</w:t>
                             </w:r>
                           </w:p>
                           <w:p>
@@ -320,23 +209,16 @@
                               <w:rPr>
                                 <w:sz w:val="18"/>
                                 <w:szCs w:val="18"/>
-                              </w:rPr>
-                            </w:pPr>
-                            <w:proofErr w:type="spellStart"/>
-                            <w:r>
-                              <w:rPr>
-                                <w:sz w:val="18"/>
-                                <w:szCs w:val="18"/>
-                              </w:rPr>
-                              <w:t>laBalise.value</w:t>
-                            </w:r>
-                            <w:proofErr w:type="spellEnd"/>
-                            <w:r>
-                              <w:rPr>
-                                <w:sz w:val="18"/>
-                                <w:szCs w:val="18"/>
-                              </w:rPr>
-                              <w:t xml:space="preserve"> Permet de lire les valeurs entrées dans les champs d'un formulaire</w:t>
+                                <w:lang w:val="en-US"/>
+                              </w:rPr>
+                            </w:pPr>
+                            <w:r>
+                              <w:rPr>
+                                <w:sz w:val="18"/>
+                                <w:szCs w:val="18"/>
+                                <w:lang w:val="en-US"/>
+                              </w:rPr>
+                              <w:t>laBalise.value Permet de lire les valeurs entrées dans les champs d'un formulaire</w:t>
                             </w:r>
                           </w:p>
                           <w:p>
@@ -345,46 +227,16 @@
                               <w:rPr>
                                 <w:sz w:val="18"/>
                                 <w:szCs w:val="18"/>
-                              </w:rPr>
-                            </w:pPr>
-                            <w:r>
-                              <w:rPr>
-                                <w:sz w:val="18"/>
-                                <w:szCs w:val="18"/>
-                              </w:rPr>
-                              <w:t xml:space="preserve">Ajouter &lt;body </w:t>
-                            </w:r>
-                            <w:proofErr w:type="spellStart"/>
-                            <w:r>
-                              <w:rPr>
-                                <w:sz w:val="18"/>
-                                <w:szCs w:val="18"/>
-                              </w:rPr>
-                              <w:t>onload</w:t>
-                            </w:r>
-                            <w:proofErr w:type="spellEnd"/>
-                            <w:r>
-                              <w:rPr>
-                                <w:sz w:val="18"/>
-                                <w:szCs w:val="18"/>
-                              </w:rPr>
-                              <w:t>="</w:t>
-                            </w:r>
-                            <w:proofErr w:type="spellStart"/>
-                            <w:r>
-                              <w:rPr>
-                                <w:sz w:val="18"/>
-                                <w:szCs w:val="18"/>
-                              </w:rPr>
-                              <w:t>nomDeLaFonction</w:t>
-                            </w:r>
-                            <w:proofErr w:type="spellEnd"/>
-                            <w:r>
-                              <w:rPr>
-                                <w:sz w:val="18"/>
-                                <w:szCs w:val="18"/>
-                              </w:rPr>
-                              <w:t>();"&gt; pour faire charger le JS après la page</w:t>
+                                <w:lang w:val="en-US"/>
+                              </w:rPr>
+                            </w:pPr>
+                            <w:r>
+                              <w:rPr>
+                                <w:sz w:val="18"/>
+                                <w:szCs w:val="18"/>
+                                <w:lang w:val="en-US"/>
+                              </w:rPr>
+                              <w:t>Ajouter &lt;body onload="nomDeLaFonction();"&gt; pour faire charger le JS après la page</w:t>
                             </w:r>
                           </w:p>
                           <w:p>
@@ -393,12 +245,14 @@
                               <w:rPr>
                                 <w:sz w:val="18"/>
                                 <w:szCs w:val="18"/>
-                              </w:rPr>
-                            </w:pPr>
-                            <w:r>
-                              <w:rPr>
-                                <w:sz w:val="18"/>
-                                <w:szCs w:val="18"/>
+                                <w:lang w:val="en-US"/>
+                              </w:rPr>
+                            </w:pPr>
+                            <w:r>
+                              <w:rPr>
+                                <w:sz w:val="18"/>
+                                <w:szCs w:val="18"/>
+                                <w:lang w:val="en-US"/>
                               </w:rPr>
                               <w:t>Ou</w:t>
                             </w:r>
@@ -409,52 +263,16 @@
                               <w:rPr>
                                 <w:sz w:val="18"/>
                                 <w:szCs w:val="18"/>
-                                <w:lang w:val="fr-FR"/>
-                              </w:rPr>
-                            </w:pPr>
-                            <w:r>
-                              <w:rPr>
-                                <w:sz w:val="18"/>
-                                <w:szCs w:val="18"/>
-                                <w:lang w:val="fr-FR"/>
-                              </w:rPr>
-                              <w:t>&lt;script type="</w:t>
-                            </w:r>
-                            <w:proofErr w:type="spellStart"/>
-                            <w:r>
-                              <w:rPr>
-                                <w:sz w:val="18"/>
-                                <w:szCs w:val="18"/>
-                                <w:lang w:val="fr-FR"/>
-                              </w:rPr>
-                              <w:t>text</w:t>
-                            </w:r>
-                            <w:proofErr w:type="spellEnd"/>
-                            <w:r>
-                              <w:rPr>
-                                <w:sz w:val="18"/>
-                                <w:szCs w:val="18"/>
-                                <w:lang w:val="fr-FR"/>
-                              </w:rPr>
-                              <w:t>/</w:t>
-                            </w:r>
-                            <w:proofErr w:type="spellStart"/>
-                            <w:r>
-                              <w:rPr>
-                                <w:sz w:val="18"/>
-                                <w:szCs w:val="18"/>
-                                <w:lang w:val="fr-FR"/>
-                              </w:rPr>
-                              <w:t>javascript</w:t>
-                            </w:r>
-                            <w:proofErr w:type="spellEnd"/>
-                            <w:r>
-                              <w:rPr>
-                                <w:sz w:val="18"/>
-                                <w:szCs w:val="18"/>
-                                <w:lang w:val="fr-FR"/>
-                              </w:rPr>
-                              <w:t>"&gt; code &lt;/script&gt; dans le body</w:t>
+                                <w:lang w:val="en-US"/>
+                              </w:rPr>
+                            </w:pPr>
+                            <w:r>
+                              <w:rPr>
+                                <w:sz w:val="18"/>
+                                <w:szCs w:val="18"/>
+                                <w:lang w:val="en-US"/>
+                              </w:rPr>
+                              <w:t>&lt;script type="text/javascript"&gt; code &lt;/script&gt; dans le body</w:t>
                             </w:r>
                           </w:p>
                           <w:p>
@@ -463,42 +281,32 @@
                               <w:rPr>
                                 <w:sz w:val="18"/>
                                 <w:szCs w:val="18"/>
-                                <w:lang w:val="fr-FR"/>
-                              </w:rPr>
-                            </w:pPr>
-                            <w:r>
-                              <w:rPr>
-                                <w:sz w:val="18"/>
-                                <w:szCs w:val="18"/>
-                                <w:lang w:val="fr-FR"/>
+                                <w:lang w:val="en-US"/>
+                              </w:rPr>
+                            </w:pPr>
+                            <w:r>
+                              <w:rPr>
+                                <w:sz w:val="18"/>
+                                <w:szCs w:val="18"/>
+                                <w:lang w:val="en-US"/>
                               </w:rPr>
                               <w:t xml:space="preserve">&lt;script </w:t>
                             </w:r>
-                            <w:proofErr w:type="spellStart"/>
-                            <w:r>
-                              <w:rPr>
-                                <w:sz w:val="18"/>
-                                <w:szCs w:val="18"/>
-                                <w:lang w:val="fr-FR"/>
-                              </w:rPr>
-                              <w:t>src</w:t>
-                            </w:r>
-                            <w:proofErr w:type="spellEnd"/>
-                            <w:r>
-                              <w:rPr>
-                                <w:sz w:val="18"/>
-                                <w:szCs w:val="18"/>
-                                <w:lang w:val="fr-FR"/>
-                              </w:rPr>
-                              <w:t xml:space="preserve">="monScript.js"&gt;&lt;/script&gt; dans le </w:t>
-                            </w:r>
-                            <w:r>
-                              <w:rPr>
-                                <w:sz w:val="18"/>
-                                <w:szCs w:val="18"/>
-                                <w:lang w:val="fr-FR"/>
-                              </w:rPr>
-                              <w:t>head</w:t>
+                            <w:r>
+                              <w:rPr>
+                                <w:sz w:val="18"/>
+                                <w:szCs w:val="18"/>
+                                <w:lang w:val="en-US"/>
+                              </w:rPr>
+                              <w:t>type=</w:t>
+                            </w:r>
+                            <w:r>
+                              <w:rPr>
+                                <w:sz w:val="18"/>
+                                <w:szCs w:val="18"/>
+                                <w:lang w:val="en-US"/>
+                              </w:rPr>
+                              <w:t>”text/javascript</w:t>
                             </w:r>
                             <w:bookmarkStart w:id="0" w:name="_GoBack"/>
                             <w:bookmarkEnd w:id="0"/>
@@ -506,7 +314,39 @@
                               <w:rPr>
                                 <w:sz w:val="18"/>
                                 <w:szCs w:val="18"/>
-                                <w:lang w:val="fr-FR"/>
+                                <w:lang w:val="en-US"/>
+                              </w:rPr>
+                              <w:t>”</w:t>
+                            </w:r>
+                            <w:r>
+                              <w:rPr>
+                                <w:sz w:val="18"/>
+                                <w:szCs w:val="18"/>
+                                <w:lang w:val="en-US"/>
+                              </w:rPr>
+                              <w:t> </w:t>
+                            </w:r>
+                            <w:r>
+                              <w:rPr>
+                                <w:sz w:val="18"/>
+                                <w:szCs w:val="18"/>
+                                <w:lang w:val="en-US"/>
+                              </w:rPr>
+                              <w:t xml:space="preserve">src="monScript.js"&gt;&lt;/script&gt; dans le </w:t>
+                            </w:r>
+                            <w:r>
+                              <w:rPr>
+                                <w:sz w:val="18"/>
+                                <w:szCs w:val="18"/>
+                                <w:lang w:val="en-US"/>
+                              </w:rPr>
+                              <w:t>head</w:t>
+                            </w:r>
+                            <w:r>
+                              <w:rPr>
+                                <w:sz w:val="18"/>
+                                <w:szCs w:val="18"/>
+                                <w:lang w:val="en-US"/>
                               </w:rPr>
                               <w:t xml:space="preserve"> pour lier une feuille de scripts externe</w:t>
                             </w:r>
@@ -517,7 +357,7 @@
                               <w:rPr>
                                 <w:sz w:val="18"/>
                                 <w:szCs w:val="18"/>
-                                <w:lang w:val="fr-FR"/>
+                                <w:lang w:val="en-US"/>
                               </w:rPr>
                             </w:pPr>
                           </w:p>
@@ -553,12 +393,14 @@
                         <w:rPr>
                           <w:sz w:val="18"/>
                           <w:szCs w:val="18"/>
-                        </w:rPr>
-                      </w:pPr>
-                      <w:r>
-                        <w:rPr>
-                          <w:sz w:val="18"/>
-                          <w:szCs w:val="18"/>
+                          <w:lang w:val="en-US"/>
+                        </w:rPr>
+                      </w:pPr>
+                      <w:r>
+                        <w:rPr>
+                          <w:sz w:val="18"/>
+                          <w:szCs w:val="18"/>
+                          <w:lang w:val="en-US"/>
                         </w:rPr>
                         <w:t>JavaScript</w:t>
                       </w:r>
@@ -569,39 +411,16 @@
                         <w:rPr>
                           <w:sz w:val="18"/>
                           <w:szCs w:val="18"/>
-                        </w:rPr>
-                      </w:pPr>
-                      <w:proofErr w:type="spellStart"/>
-                      <w:r>
-                        <w:rPr>
-                          <w:sz w:val="18"/>
-                          <w:szCs w:val="18"/>
-                        </w:rPr>
-                        <w:t>Alert</w:t>
-                      </w:r>
-                      <w:proofErr w:type="spellEnd"/>
-                      <w:r>
-                        <w:rPr>
-                          <w:sz w:val="18"/>
-                          <w:szCs w:val="18"/>
-                        </w:rPr>
-                        <w:t>(‘’);/</w:t>
-                      </w:r>
-                      <w:proofErr w:type="spellStart"/>
-                      <w:r>
-                        <w:rPr>
-                          <w:sz w:val="18"/>
-                          <w:szCs w:val="18"/>
-                        </w:rPr>
-                        <w:t>confirm</w:t>
-                      </w:r>
-                      <w:proofErr w:type="spellEnd"/>
-                      <w:r>
-                        <w:rPr>
-                          <w:sz w:val="18"/>
-                          <w:szCs w:val="18"/>
-                        </w:rPr>
-                        <w:t>(‘’); affiche un message</w:t>
+                          <w:lang w:val="en-US"/>
+                        </w:rPr>
+                      </w:pPr>
+                      <w:r>
+                        <w:rPr>
+                          <w:sz w:val="18"/>
+                          <w:szCs w:val="18"/>
+                          <w:lang w:val="en-US"/>
+                        </w:rPr>
+                        <w:t>Alert(‘’);/confirm(‘’); affiche un message</w:t>
                       </w:r>
                     </w:p>
                     <w:p>
@@ -610,39 +429,16 @@
                         <w:rPr>
                           <w:sz w:val="18"/>
                           <w:szCs w:val="18"/>
-                        </w:rPr>
-                      </w:pPr>
-                      <w:proofErr w:type="spellStart"/>
-                      <w:r>
-                        <w:rPr>
-                          <w:sz w:val="18"/>
-                          <w:szCs w:val="18"/>
-                        </w:rPr>
-                        <w:t>document.getElementById</w:t>
-                      </w:r>
-                      <w:proofErr w:type="spellEnd"/>
-                      <w:r>
-                        <w:rPr>
-                          <w:sz w:val="18"/>
-                          <w:szCs w:val="18"/>
-                        </w:rPr>
-                        <w:t xml:space="preserve">() renvoie un élément </w:t>
-                      </w:r>
-                      <w:proofErr w:type="spellStart"/>
-                      <w:r>
-                        <w:rPr>
-                          <w:sz w:val="18"/>
-                          <w:szCs w:val="18"/>
-                        </w:rPr>
-                        <w:t>determine</w:t>
-                      </w:r>
-                      <w:proofErr w:type="spellEnd"/>
-                      <w:r>
-                        <w:rPr>
-                          <w:sz w:val="18"/>
-                          <w:szCs w:val="18"/>
-                        </w:rPr>
-                        <w:t xml:space="preserve"> par l’id</w:t>
+                          <w:lang w:val="en-US"/>
+                        </w:rPr>
+                      </w:pPr>
+                      <w:r>
+                        <w:rPr>
+                          <w:sz w:val="18"/>
+                          <w:szCs w:val="18"/>
+                          <w:lang w:val="en-US"/>
+                        </w:rPr>
+                        <w:t>document.getElementById() renvoie un élément determine par l’id</w:t>
                       </w:r>
                     </w:p>
                     <w:p>
@@ -651,55 +447,16 @@
                         <w:rPr>
                           <w:sz w:val="18"/>
                           <w:szCs w:val="18"/>
-                        </w:rPr>
-                      </w:pPr>
-                      <w:proofErr w:type="spellStart"/>
-                      <w:r>
-                        <w:rPr>
-                          <w:sz w:val="18"/>
-                          <w:szCs w:val="18"/>
-                        </w:rPr>
-                        <w:t>document.getElementsByClassName</w:t>
-                      </w:r>
-                      <w:proofErr w:type="spellEnd"/>
-                      <w:r>
-                        <w:rPr>
-                          <w:sz w:val="18"/>
-                          <w:szCs w:val="18"/>
-                        </w:rPr>
-                        <w:t xml:space="preserve">() et </w:t>
-                      </w:r>
-                      <w:proofErr w:type="spellStart"/>
-                      <w:r>
-                        <w:rPr>
-                          <w:sz w:val="18"/>
-                          <w:szCs w:val="18"/>
-                        </w:rPr>
-                        <w:t>document.getElementsByTagName</w:t>
-                      </w:r>
-                      <w:proofErr w:type="spellEnd"/>
-                      <w:r>
-                        <w:rPr>
-                          <w:sz w:val="18"/>
-                          <w:szCs w:val="18"/>
-                        </w:rPr>
-                        <w:t xml:space="preserve">() renvoient un </w:t>
-                      </w:r>
-                      <w:proofErr w:type="spellStart"/>
-                      <w:r>
-                        <w:rPr>
-                          <w:sz w:val="18"/>
-                          <w:szCs w:val="18"/>
-                        </w:rPr>
-                        <w:t>array</w:t>
-                      </w:r>
-                      <w:proofErr w:type="spellEnd"/>
-                      <w:r>
-                        <w:rPr>
-                          <w:sz w:val="18"/>
-                          <w:szCs w:val="18"/>
-                        </w:rPr>
-                        <w:t xml:space="preserve"> d’éléments</w:t>
+                          <w:lang w:val="en-US"/>
+                        </w:rPr>
+                      </w:pPr>
+                      <w:r>
+                        <w:rPr>
+                          <w:sz w:val="18"/>
+                          <w:szCs w:val="18"/>
+                          <w:lang w:val="en-US"/>
+                        </w:rPr>
+                        <w:t>document.getElementsByClassName() et document.getElementsByTagName() renvoient un array d’éléments</w:t>
                       </w:r>
                     </w:p>
                     <w:p>
@@ -708,23 +465,16 @@
                         <w:rPr>
                           <w:sz w:val="18"/>
                           <w:szCs w:val="18"/>
-                        </w:rPr>
-                      </w:pPr>
-                      <w:proofErr w:type="spellStart"/>
-                      <w:r>
-                        <w:rPr>
-                          <w:sz w:val="18"/>
-                          <w:szCs w:val="18"/>
-                        </w:rPr>
-                        <w:t>document.querySelector</w:t>
-                      </w:r>
-                      <w:proofErr w:type="spellEnd"/>
-                      <w:r>
-                        <w:rPr>
-                          <w:sz w:val="18"/>
-                          <w:szCs w:val="18"/>
-                        </w:rPr>
-                        <w:t>(‘.exemple’); renvoie le premier élément ayant la class exemple.</w:t>
+                          <w:lang w:val="en-US"/>
+                        </w:rPr>
+                      </w:pPr>
+                      <w:r>
+                        <w:rPr>
+                          <w:sz w:val="18"/>
+                          <w:szCs w:val="18"/>
+                          <w:lang w:val="en-US"/>
+                        </w:rPr>
+                        <w:t>document.querySelector(‘.exemple’); renvoie le premier élément ayant la class exemple.</w:t>
                       </w:r>
                     </w:p>
                     <w:p>
@@ -733,23 +483,16 @@
                         <w:rPr>
                           <w:sz w:val="18"/>
                           <w:szCs w:val="18"/>
-                        </w:rPr>
-                      </w:pPr>
-                      <w:proofErr w:type="spellStart"/>
-                      <w:r>
-                        <w:rPr>
-                          <w:sz w:val="18"/>
-                          <w:szCs w:val="18"/>
-                        </w:rPr>
-                        <w:t>document.querySelectorAll</w:t>
-                      </w:r>
-                      <w:proofErr w:type="spellEnd"/>
-                      <w:r>
-                        <w:rPr>
-                          <w:sz w:val="18"/>
-                          <w:szCs w:val="18"/>
-                        </w:rPr>
-                        <w:t>(".exemple"); renvoie tous les élément ayant exemple comme class</w:t>
+                          <w:lang w:val="en-US"/>
+                        </w:rPr>
+                      </w:pPr>
+                      <w:r>
+                        <w:rPr>
+                          <w:sz w:val="18"/>
+                          <w:szCs w:val="18"/>
+                          <w:lang w:val="en-US"/>
+                        </w:rPr>
+                        <w:t>document.querySelectorAll(".exemple"); renvoie tous les élément ayant exemple comme class</w:t>
                       </w:r>
                     </w:p>
                     <w:p>
@@ -758,23 +501,16 @@
                         <w:rPr>
                           <w:sz w:val="18"/>
                           <w:szCs w:val="18"/>
-                        </w:rPr>
-                      </w:pPr>
-                      <w:proofErr w:type="spellStart"/>
-                      <w:r>
-                        <w:rPr>
-                          <w:sz w:val="18"/>
-                          <w:szCs w:val="18"/>
-                        </w:rPr>
-                        <w:t>laBalise.style</w:t>
-                      </w:r>
-                      <w:proofErr w:type="spellEnd"/>
-                      <w:r>
-                        <w:rPr>
-                          <w:sz w:val="18"/>
-                          <w:szCs w:val="18"/>
-                        </w:rPr>
-                        <w:t xml:space="preserve"> Permet de modifier les attributs décoratifs CSS</w:t>
+                          <w:lang w:val="en-US"/>
+                        </w:rPr>
+                      </w:pPr>
+                      <w:r>
+                        <w:rPr>
+                          <w:sz w:val="18"/>
+                          <w:szCs w:val="18"/>
+                          <w:lang w:val="en-US"/>
+                        </w:rPr>
+                        <w:t>laBalise.style Permet de modifier les attributs décoratifs CSS</w:t>
                       </w:r>
                     </w:p>
                     <w:p>
@@ -783,23 +519,16 @@
                         <w:rPr>
                           <w:sz w:val="18"/>
                           <w:szCs w:val="18"/>
-                        </w:rPr>
-                      </w:pPr>
-                      <w:proofErr w:type="spellStart"/>
-                      <w:r>
-                        <w:rPr>
-                          <w:sz w:val="18"/>
-                          <w:szCs w:val="18"/>
-                        </w:rPr>
-                        <w:t>laBalise.innerHTML</w:t>
-                      </w:r>
-                      <w:proofErr w:type="spellEnd"/>
-                      <w:r>
-                        <w:rPr>
-                          <w:sz w:val="18"/>
-                          <w:szCs w:val="18"/>
-                        </w:rPr>
-                        <w:t xml:space="preserve"> Permet de modifier le texte entre les balises</w:t>
+                          <w:lang w:val="en-US"/>
+                        </w:rPr>
+                      </w:pPr>
+                      <w:r>
+                        <w:rPr>
+                          <w:sz w:val="18"/>
+                          <w:szCs w:val="18"/>
+                          <w:lang w:val="en-US"/>
+                        </w:rPr>
+                        <w:t>laBalise.innerHTML Permet de modifier le texte entre les balises</w:t>
                       </w:r>
                     </w:p>
                     <w:p>
@@ -808,23 +537,16 @@
                         <w:rPr>
                           <w:sz w:val="18"/>
                           <w:szCs w:val="18"/>
-                        </w:rPr>
-                      </w:pPr>
-                      <w:proofErr w:type="spellStart"/>
-                      <w:r>
-                        <w:rPr>
-                          <w:sz w:val="18"/>
-                          <w:szCs w:val="18"/>
-                        </w:rPr>
-                        <w:t>laBalise.value</w:t>
-                      </w:r>
-                      <w:proofErr w:type="spellEnd"/>
-                      <w:r>
-                        <w:rPr>
-                          <w:sz w:val="18"/>
-                          <w:szCs w:val="18"/>
-                        </w:rPr>
-                        <w:t xml:space="preserve"> Permet de lire les valeurs entrées dans les champs d'un formulaire</w:t>
+                          <w:lang w:val="en-US"/>
+                        </w:rPr>
+                      </w:pPr>
+                      <w:r>
+                        <w:rPr>
+                          <w:sz w:val="18"/>
+                          <w:szCs w:val="18"/>
+                          <w:lang w:val="en-US"/>
+                        </w:rPr>
+                        <w:t>laBalise.value Permet de lire les valeurs entrées dans les champs d'un formulaire</w:t>
                       </w:r>
                     </w:p>
                     <w:p>
@@ -833,46 +555,16 @@
                         <w:rPr>
                           <w:sz w:val="18"/>
                           <w:szCs w:val="18"/>
-                        </w:rPr>
-                      </w:pPr>
-                      <w:r>
-                        <w:rPr>
-                          <w:sz w:val="18"/>
-                          <w:szCs w:val="18"/>
-                        </w:rPr>
-                        <w:t xml:space="preserve">Ajouter &lt;body </w:t>
-                      </w:r>
-                      <w:proofErr w:type="spellStart"/>
-                      <w:r>
-                        <w:rPr>
-                          <w:sz w:val="18"/>
-                          <w:szCs w:val="18"/>
-                        </w:rPr>
-                        <w:t>onload</w:t>
-                      </w:r>
-                      <w:proofErr w:type="spellEnd"/>
-                      <w:r>
-                        <w:rPr>
-                          <w:sz w:val="18"/>
-                          <w:szCs w:val="18"/>
-                        </w:rPr>
-                        <w:t>="</w:t>
-                      </w:r>
-                      <w:proofErr w:type="spellStart"/>
-                      <w:r>
-                        <w:rPr>
-                          <w:sz w:val="18"/>
-                          <w:szCs w:val="18"/>
-                        </w:rPr>
-                        <w:t>nomDeLaFonction</w:t>
-                      </w:r>
-                      <w:proofErr w:type="spellEnd"/>
-                      <w:r>
-                        <w:rPr>
-                          <w:sz w:val="18"/>
-                          <w:szCs w:val="18"/>
-                        </w:rPr>
-                        <w:t>();"&gt; pour faire charger le JS après la page</w:t>
+                          <w:lang w:val="en-US"/>
+                        </w:rPr>
+                      </w:pPr>
+                      <w:r>
+                        <w:rPr>
+                          <w:sz w:val="18"/>
+                          <w:szCs w:val="18"/>
+                          <w:lang w:val="en-US"/>
+                        </w:rPr>
+                        <w:t>Ajouter &lt;body onload="nomDeLaFonction();"&gt; pour faire charger le JS après la page</w:t>
                       </w:r>
                     </w:p>
                     <w:p>
@@ -881,12 +573,14 @@
                         <w:rPr>
                           <w:sz w:val="18"/>
                           <w:szCs w:val="18"/>
-                        </w:rPr>
-                      </w:pPr>
-                      <w:r>
-                        <w:rPr>
-                          <w:sz w:val="18"/>
-                          <w:szCs w:val="18"/>
+                          <w:lang w:val="en-US"/>
+                        </w:rPr>
+                      </w:pPr>
+                      <w:r>
+                        <w:rPr>
+                          <w:sz w:val="18"/>
+                          <w:szCs w:val="18"/>
+                          <w:lang w:val="en-US"/>
                         </w:rPr>
                         <w:t>Ou</w:t>
                       </w:r>
@@ -897,52 +591,16 @@
                         <w:rPr>
                           <w:sz w:val="18"/>
                           <w:szCs w:val="18"/>
-                          <w:lang w:val="fr-FR"/>
-                        </w:rPr>
-                      </w:pPr>
-                      <w:r>
-                        <w:rPr>
-                          <w:sz w:val="18"/>
-                          <w:szCs w:val="18"/>
-                          <w:lang w:val="fr-FR"/>
-                        </w:rPr>
-                        <w:t>&lt;script type="</w:t>
-                      </w:r>
-                      <w:proofErr w:type="spellStart"/>
-                      <w:r>
-                        <w:rPr>
-                          <w:sz w:val="18"/>
-                          <w:szCs w:val="18"/>
-                          <w:lang w:val="fr-FR"/>
-                        </w:rPr>
-                        <w:t>text</w:t>
-                      </w:r>
-                      <w:proofErr w:type="spellEnd"/>
-                      <w:r>
-                        <w:rPr>
-                          <w:sz w:val="18"/>
-                          <w:szCs w:val="18"/>
-                          <w:lang w:val="fr-FR"/>
-                        </w:rPr>
-                        <w:t>/</w:t>
-                      </w:r>
-                      <w:proofErr w:type="spellStart"/>
-                      <w:r>
-                        <w:rPr>
-                          <w:sz w:val="18"/>
-                          <w:szCs w:val="18"/>
-                          <w:lang w:val="fr-FR"/>
-                        </w:rPr>
-                        <w:t>javascript</w:t>
-                      </w:r>
-                      <w:proofErr w:type="spellEnd"/>
-                      <w:r>
-                        <w:rPr>
-                          <w:sz w:val="18"/>
-                          <w:szCs w:val="18"/>
-                          <w:lang w:val="fr-FR"/>
-                        </w:rPr>
-                        <w:t>"&gt; code &lt;/script&gt; dans le body</w:t>
+                          <w:lang w:val="en-US"/>
+                        </w:rPr>
+                      </w:pPr>
+                      <w:r>
+                        <w:rPr>
+                          <w:sz w:val="18"/>
+                          <w:szCs w:val="18"/>
+                          <w:lang w:val="en-US"/>
+                        </w:rPr>
+                        <w:t>&lt;script type="text/javascript"&gt; code &lt;/script&gt; dans le body</w:t>
                       </w:r>
                     </w:p>
                     <w:p>
@@ -951,42 +609,32 @@
                         <w:rPr>
                           <w:sz w:val="18"/>
                           <w:szCs w:val="18"/>
-                          <w:lang w:val="fr-FR"/>
-                        </w:rPr>
-                      </w:pPr>
-                      <w:r>
-                        <w:rPr>
-                          <w:sz w:val="18"/>
-                          <w:szCs w:val="18"/>
-                          <w:lang w:val="fr-FR"/>
+                          <w:lang w:val="en-US"/>
+                        </w:rPr>
+                      </w:pPr>
+                      <w:r>
+                        <w:rPr>
+                          <w:sz w:val="18"/>
+                          <w:szCs w:val="18"/>
+                          <w:lang w:val="en-US"/>
                         </w:rPr>
                         <w:t xml:space="preserve">&lt;script </w:t>
                       </w:r>
-                      <w:proofErr w:type="spellStart"/>
-                      <w:r>
-                        <w:rPr>
-                          <w:sz w:val="18"/>
-                          <w:szCs w:val="18"/>
-                          <w:lang w:val="fr-FR"/>
-                        </w:rPr>
-                        <w:t>src</w:t>
-                      </w:r>
-                      <w:proofErr w:type="spellEnd"/>
-                      <w:r>
-                        <w:rPr>
-                          <w:sz w:val="18"/>
-                          <w:szCs w:val="18"/>
-                          <w:lang w:val="fr-FR"/>
-                        </w:rPr>
-                        <w:t xml:space="preserve">="monScript.js"&gt;&lt;/script&gt; dans le </w:t>
-                      </w:r>
-                      <w:r>
-                        <w:rPr>
-                          <w:sz w:val="18"/>
-                          <w:szCs w:val="18"/>
-                          <w:lang w:val="fr-FR"/>
-                        </w:rPr>
-                        <w:t>head</w:t>
+                      <w:r>
+                        <w:rPr>
+                          <w:sz w:val="18"/>
+                          <w:szCs w:val="18"/>
+                          <w:lang w:val="en-US"/>
+                        </w:rPr>
+                        <w:t>type=</w:t>
+                      </w:r>
+                      <w:r>
+                        <w:rPr>
+                          <w:sz w:val="18"/>
+                          <w:szCs w:val="18"/>
+                          <w:lang w:val="en-US"/>
+                        </w:rPr>
+                        <w:t>”text/javascript</w:t>
                       </w:r>
                       <w:bookmarkStart w:id="1" w:name="_GoBack"/>
                       <w:bookmarkEnd w:id="1"/>
@@ -994,7 +642,39 @@
                         <w:rPr>
                           <w:sz w:val="18"/>
                           <w:szCs w:val="18"/>
-                          <w:lang w:val="fr-FR"/>
+                          <w:lang w:val="en-US"/>
+                        </w:rPr>
+                        <w:t>”</w:t>
+                      </w:r>
+                      <w:r>
+                        <w:rPr>
+                          <w:sz w:val="18"/>
+                          <w:szCs w:val="18"/>
+                          <w:lang w:val="en-US"/>
+                        </w:rPr>
+                        <w:t> </w:t>
+                      </w:r>
+                      <w:r>
+                        <w:rPr>
+                          <w:sz w:val="18"/>
+                          <w:szCs w:val="18"/>
+                          <w:lang w:val="en-US"/>
+                        </w:rPr>
+                        <w:t xml:space="preserve">src="monScript.js"&gt;&lt;/script&gt; dans le </w:t>
+                      </w:r>
+                      <w:r>
+                        <w:rPr>
+                          <w:sz w:val="18"/>
+                          <w:szCs w:val="18"/>
+                          <w:lang w:val="en-US"/>
+                        </w:rPr>
+                        <w:t>head</w:t>
+                      </w:r>
+                      <w:r>
+                        <w:rPr>
+                          <w:sz w:val="18"/>
+                          <w:szCs w:val="18"/>
+                          <w:lang w:val="en-US"/>
                         </w:rPr>
                         <w:t xml:space="preserve"> pour lier une feuille de scripts externe</w:t>
                       </w:r>
@@ -1005,7 +685,7 @@
                         <w:rPr>
                           <w:sz w:val="18"/>
                           <w:szCs w:val="18"/>
-                          <w:lang w:val="fr-FR"/>
+                          <w:lang w:val="en-US"/>
                         </w:rPr>
                       </w:pPr>
                     </w:p>
@@ -1191,80 +871,151 @@
                               <w:rPr>
                                 <w:lang w:val="fr-FR"/>
                               </w:rPr>
-                              <w:t xml:space="preserve">&lt;a </w:t>
-                            </w:r>
-                            <w:proofErr w:type="spellStart"/>
-                            <w:r>
+                              <w:t>&lt;a href= “index.html”&gt; Nom du lien &lt;/a&gt;</w:t>
+                            </w:r>
+                          </w:p>
+                          <w:p>
+                            <w:pPr>
+                              <w:spacing w:after="0"/>
                               <w:rPr>
                                 <w:lang w:val="fr-FR"/>
                               </w:rPr>
-                              <w:t>href</w:t>
-                            </w:r>
-                            <w:proofErr w:type="spellEnd"/>
+                            </w:pPr>
                             <w:r>
                               <w:rPr>
                                 <w:lang w:val="fr-FR"/>
                               </w:rPr>
-                              <w:t>= “index.html”&gt; Nom du lien &lt;/a&gt;</w:t>
+                              <w:t>&lt;form&gt; formulaire</w:t>
                             </w:r>
                           </w:p>
                           <w:p>
                             <w:pPr>
                               <w:spacing w:after="0"/>
+                            </w:pPr>
+                            <w:r>
                               <w:rPr>
                                 <w:lang w:val="fr-FR"/>
                               </w:rPr>
-                            </w:pPr>
-                            <w:r>
+                              <w:tab/>
+                            </w:r>
+                            <w:r>
+                              <w:t>&lt;input type= “texte</w:t>
+                            </w:r>
+                            <w:r>
+                              <w:t xml:space="preserve"> </w:t>
+                            </w:r>
+                            <w:r>
+                              <w:t>”</w:t>
+                            </w:r>
+                            <w:r>
+                              <w:t xml:space="preserve"> name=”Nom De L’input”/&gt;</w:t>
+                            </w:r>
+                          </w:p>
+                          <w:p>
+                            <w:pPr>
+                              <w:spacing w:after="0"/>
                               <w:rPr>
                                 <w:lang w:val="fr-FR"/>
                               </w:rPr>
-                              <w:t>&lt;</w:t>
-                            </w:r>
-                            <w:proofErr w:type="spellStart"/>
+                            </w:pPr>
+                            <w:r>
+                              <w:t>&lt;textarea name= </w:t>
+                            </w:r>
                             <w:r>
                               <w:rPr>
                                 <w:lang w:val="fr-FR"/>
                               </w:rPr>
-                              <w:t>form</w:t>
-                            </w:r>
-                            <w:proofErr w:type="spellEnd"/>
-                            <w:r>
+                              <w:t>“Nom de la boite de texte”/&gt;</w:t>
+                            </w:r>
+                          </w:p>
+                          <w:p>
+                            <w:pPr>
+                              <w:spacing w:after="0"/>
+                              <w:rPr>
+                                <w:lang w:val="en-US"/>
+                              </w:rPr>
+                            </w:pPr>
+                            <w:r>
+                              <w:rPr>
+                                <w:lang w:val="en-US"/>
+                              </w:rPr>
+                              <w:t>&lt;/form&gt;</w:t>
+                            </w:r>
+                          </w:p>
+                          <w:p>
+                            <w:pPr>
+                              <w:spacing w:after="0"/>
+                              <w:rPr>
+                                <w:lang w:val="en-US"/>
+                              </w:rPr>
+                            </w:pPr>
+                            <w:r>
+                              <w:rPr>
+                                <w:lang w:val="en-US"/>
+                              </w:rPr>
+                              <w:t>Types d’input de form :</w:t>
+                            </w:r>
+                          </w:p>
+                          <w:p>
+                            <w:pPr>
+                              <w:spacing w:after="0"/>
+                              <w:rPr>
+                                <w:lang w:val="en-US"/>
+                              </w:rPr>
+                            </w:pPr>
+                            <w:r>
+                              <w:rPr>
+                                <w:lang w:val="en-US"/>
+                              </w:rPr>
+                              <w:t>Text, password, checkbox, radio, hidden, email, file, date, etc.</w:t>
+                            </w:r>
+                          </w:p>
+                          <w:p>
+                            <w:pPr>
+                              <w:spacing w:after="0"/>
+                              <w:rPr>
+                                <w:lang w:val="en-US"/>
+                              </w:rPr>
+                            </w:pPr>
+                            <w:r>
+                              <w:rPr>
+                                <w:lang w:val="en-US"/>
+                              </w:rPr>
+                              <w:t>&lt;select name=””&gt;</w:t>
+                            </w:r>
+                          </w:p>
+                          <w:p>
+                            <w:pPr>
+                              <w:spacing w:after="0"/>
                               <w:rPr>
                                 <w:lang w:val="fr-FR"/>
                               </w:rPr>
-                              <w:t>&gt; formulaire</w:t>
+                            </w:pPr>
+                            <w:r>
+                              <w:rPr>
+                                <w:lang w:val="en-US"/>
+                              </w:rPr>
+                              <w:tab/>
+                            </w:r>
+                            <w:r>
+                              <w:rPr>
+                                <w:lang w:val="fr-FR"/>
+                              </w:rPr>
+                              <w:t>&lt;option&gt;Option1&lt;/option&gt;</w:t>
                             </w:r>
                           </w:p>
                           <w:p>
                             <w:pPr>
                               <w:spacing w:after="0"/>
-                            </w:pPr>
-                            <w:r>
                               <w:rPr>
                                 <w:lang w:val="fr-FR"/>
                               </w:rPr>
-                              <w:tab/>
-                            </w:r>
-                            <w:r>
-                              <w:t>&lt;input type= “texte</w:t>
-                            </w:r>
-                            <w:r>
-                              <w:t xml:space="preserve"> </w:t>
-                            </w:r>
-                            <w:r>
-                              <w:t>”</w:t>
-                            </w:r>
-                            <w:r>
-                              <w:t xml:space="preserve"> </w:t>
-                            </w:r>
-                            <w:proofErr w:type="spellStart"/>
-                            <w:r>
-                              <w:t>name</w:t>
-                            </w:r>
-                            <w:proofErr w:type="spellEnd"/>
-                            <w:r>
-                              <w:t>=”Nom De L’input”/&gt;</w:t>
+                            </w:pPr>
+                            <w:r>
+                              <w:rPr>
+                                <w:lang w:val="fr-FR"/>
+                              </w:rPr>
+                              <w:t>&lt;/select&gt;</w:t>
                             </w:r>
                           </w:p>
                           <w:p>
@@ -1275,189 +1026,24 @@
                               </w:rPr>
                             </w:pPr>
                             <w:r>
-                              <w:t>&lt;</w:t>
-                            </w:r>
-                            <w:proofErr w:type="spellStart"/>
-                            <w:r>
-                              <w:t>textarea</w:t>
-                            </w:r>
-                            <w:proofErr w:type="spellEnd"/>
-                            <w:r>
-                              <w:t xml:space="preserve"> </w:t>
-                            </w:r>
-                            <w:proofErr w:type="spellStart"/>
-                            <w:r>
-                              <w:t>name</w:t>
-                            </w:r>
-                            <w:proofErr w:type="spellEnd"/>
-                            <w:r>
-                              <w:t>= </w:t>
-                            </w:r>
-                            <w:r>
                               <w:rPr>
                                 <w:lang w:val="fr-FR"/>
                               </w:rPr>
-                              <w:t>“Nom de la boite de texte”/&gt;</w:t>
+                              <w:t>Mettre un id ou une classe pour pouvoir referrer au champs</w:t>
                             </w:r>
                           </w:p>
                           <w:p>
                             <w:pPr>
                               <w:spacing w:after="0"/>
                               <w:rPr>
-                                <w:lang w:val="en-US"/>
-                              </w:rPr>
-                            </w:pPr>
-                            <w:r>
-                              <w:rPr>
-                                <w:lang w:val="en-US"/>
-                              </w:rPr>
-                              <w:t>&lt;/form&gt;</w:t>
-                            </w:r>
-                          </w:p>
-                          <w:p>
-                            <w:pPr>
-                              <w:spacing w:after="0"/>
-                              <w:rPr>
-                                <w:lang w:val="en-US"/>
-                              </w:rPr>
-                            </w:pPr>
-                            <w:r>
-                              <w:rPr>
-                                <w:lang w:val="en-US"/>
-                              </w:rPr>
-                              <w:t xml:space="preserve">Types </w:t>
-                            </w:r>
-                            <w:proofErr w:type="spellStart"/>
-                            <w:r>
-                              <w:rPr>
-                                <w:lang w:val="en-US"/>
-                              </w:rPr>
-                              <w:t>d’input</w:t>
-                            </w:r>
-                            <w:proofErr w:type="spellEnd"/>
-                            <w:r>
-                              <w:rPr>
-                                <w:lang w:val="en-US"/>
-                              </w:rPr>
-                              <w:t xml:space="preserve"> de form :</w:t>
-                            </w:r>
-                          </w:p>
-                          <w:p>
-                            <w:pPr>
-                              <w:spacing w:after="0"/>
-                              <w:rPr>
-                                <w:lang w:val="en-US"/>
-                              </w:rPr>
-                            </w:pPr>
-                            <w:r>
-                              <w:rPr>
-                                <w:lang w:val="en-US"/>
-                              </w:rPr>
-                              <w:t>Text, password, checkbox, radio, hidden, email, file, date, etc.</w:t>
-                            </w:r>
-                          </w:p>
-                          <w:p>
-                            <w:pPr>
-                              <w:spacing w:after="0"/>
-                              <w:rPr>
-                                <w:lang w:val="en-US"/>
-                              </w:rPr>
-                            </w:pPr>
-                            <w:r>
-                              <w:rPr>
-                                <w:lang w:val="en-US"/>
-                              </w:rPr>
-                              <w:t>&lt;select name=””&gt;</w:t>
-                            </w:r>
-                          </w:p>
-                          <w:p>
-                            <w:pPr>
-                              <w:spacing w:after="0"/>
-                              <w:rPr>
                                 <w:lang w:val="fr-FR"/>
                               </w:rPr>
                             </w:pPr>
                             <w:r>
                               <w:rPr>
-                                <w:lang w:val="en-US"/>
-                              </w:rPr>
-                              <w:tab/>
-                            </w:r>
-                            <w:r>
-                              <w:rPr>
                                 <w:lang w:val="fr-FR"/>
                               </w:rPr>
-                              <w:t>&lt;option&gt;Option1&lt;/option&gt;</w:t>
-                            </w:r>
-                          </w:p>
-                          <w:p>
-                            <w:pPr>
-                              <w:spacing w:after="0"/>
-                              <w:rPr>
-                                <w:lang w:val="fr-FR"/>
-                              </w:rPr>
-                            </w:pPr>
-                            <w:r>
-                              <w:rPr>
-                                <w:lang w:val="fr-FR"/>
-                              </w:rPr>
-                              <w:t>&lt;/select&gt;</w:t>
-                            </w:r>
-                          </w:p>
-                          <w:p>
-                            <w:pPr>
-                              <w:spacing w:after="0"/>
-                              <w:rPr>
-                                <w:lang w:val="fr-FR"/>
-                              </w:rPr>
-                            </w:pPr>
-                            <w:r>
-                              <w:rPr>
-                                <w:lang w:val="fr-FR"/>
-                              </w:rPr>
-                              <w:t xml:space="preserve">Mettre un id ou une classe pour pouvoir </w:t>
-                            </w:r>
-                            <w:proofErr w:type="spellStart"/>
-                            <w:r>
-                              <w:rPr>
-                                <w:lang w:val="fr-FR"/>
-                              </w:rPr>
-                              <w:t>referrer</w:t>
-                            </w:r>
-                            <w:proofErr w:type="spellEnd"/>
-                            <w:r>
-                              <w:rPr>
-                                <w:lang w:val="fr-FR"/>
-                              </w:rPr>
-                              <w:t xml:space="preserve"> au champs</w:t>
-                            </w:r>
-                          </w:p>
-                          <w:p>
-                            <w:pPr>
-                              <w:spacing w:after="0"/>
-                              <w:rPr>
-                                <w:lang w:val="fr-FR"/>
-                              </w:rPr>
-                            </w:pPr>
-                            <w:r>
-                              <w:rPr>
-                                <w:lang w:val="fr-FR"/>
-                              </w:rPr>
-                              <w:t xml:space="preserve">Label pour assigner un titre a un input </w:t>
-                            </w:r>
-                            <w:proofErr w:type="spellStart"/>
-                            <w:r>
-                              <w:rPr>
-                                <w:lang w:val="fr-FR"/>
-                              </w:rPr>
-                              <w:t>a</w:t>
-                            </w:r>
-                            <w:proofErr w:type="spellEnd"/>
-                            <w:r>
-                              <w:rPr>
-                                <w:lang w:val="fr-FR"/>
-                              </w:rPr>
-                              <w:t xml:space="preserve"> l’aide de for=”id”</w:t>
+                              <w:t>Label pour assigner un titre a un input a l’aide de for=”id”</w:t>
                             </w:r>
                           </w:p>
                           <w:p>
@@ -2076,7 +1662,6 @@
                                 <w:shd w:val="clear" w:color="auto" w:fill="FFFFFF"/>
                               </w:rPr>
                             </w:pPr>
-                            <w:proofErr w:type="spellStart"/>
                             <w:r>
                               <w:rPr>
                                 <w:rFonts w:ascii="Arial" w:hAnsi="Arial" w:cs="Arial"/>
@@ -2085,10 +1670,12 @@
                                 <w:szCs w:val="18"/>
                                 <w:shd w:val="clear" w:color="auto" w:fill="FFFFFF"/>
                               </w:rPr>
-                              <w:t>Cascading</w:t>
-                            </w:r>
-                            <w:proofErr w:type="spellEnd"/>
-                            <w:r>
+                              <w:t>Cascading Style Sheets (CSS)</w:t>
+                            </w:r>
+                          </w:p>
+                          <w:p>
+                            <w:pPr>
+                              <w:spacing w:after="0"/>
                               <w:rPr>
                                 <w:rFonts w:ascii="Arial" w:hAnsi="Arial" w:cs="Arial"/>
                                 <w:color w:val="222222"/>
@@ -2096,9 +1683,7 @@
                                 <w:szCs w:val="18"/>
                                 <w:shd w:val="clear" w:color="auto" w:fill="FFFFFF"/>
                               </w:rPr>
-                              <w:t xml:space="preserve"> Style </w:t>
-                            </w:r>
-                            <w:proofErr w:type="spellStart"/>
+                            </w:pPr>
                             <w:r>
                               <w:rPr>
                                 <w:rFonts w:ascii="Arial" w:hAnsi="Arial" w:cs="Arial"/>
@@ -2107,9 +1692,8 @@
                                 <w:szCs w:val="18"/>
                                 <w:shd w:val="clear" w:color="auto" w:fill="FFFFFF"/>
                               </w:rPr>
-                              <w:t>Sheets</w:t>
-                            </w:r>
-                            <w:proofErr w:type="spellEnd"/>
+                              <w:t xml:space="preserve">#NomDeL’ID pour </w:t>
+                            </w:r>
                             <w:r>
                               <w:rPr>
                                 <w:rFonts w:ascii="Arial" w:hAnsi="Arial" w:cs="Arial"/>
@@ -2118,12 +1702,9 @@
                                 <w:szCs w:val="18"/>
                                 <w:shd w:val="clear" w:color="auto" w:fill="FFFFFF"/>
                               </w:rPr>
-                              <w:t xml:space="preserve"> (CSS)</w:t>
-                            </w:r>
-                          </w:p>
-                          <w:p>
-                            <w:pPr>
-                              <w:spacing w:after="0"/>
+                              <w:t>sélectionner</w:t>
+                            </w:r>
+                            <w:r>
                               <w:rPr>
                                 <w:rFonts w:ascii="Arial" w:hAnsi="Arial" w:cs="Arial"/>
                                 <w:color w:val="222222"/>
@@ -2131,8 +1712,12 @@
                                 <w:szCs w:val="18"/>
                                 <w:shd w:val="clear" w:color="auto" w:fill="FFFFFF"/>
                               </w:rPr>
-                            </w:pPr>
-                            <w:r>
+                              <w:t xml:space="preserve"> un id</w:t>
+                            </w:r>
+                          </w:p>
+                          <w:p>
+                            <w:pPr>
+                              <w:spacing w:after="0"/>
                               <w:rPr>
                                 <w:rFonts w:ascii="Arial" w:hAnsi="Arial" w:cs="Arial"/>
                                 <w:color w:val="222222"/>
@@ -2140,9 +1725,7 @@
                                 <w:szCs w:val="18"/>
                                 <w:shd w:val="clear" w:color="auto" w:fill="FFFFFF"/>
                               </w:rPr>
-                              <w:t>#</w:t>
-                            </w:r>
-                            <w:proofErr w:type="spellStart"/>
+                            </w:pPr>
                             <w:r>
                               <w:rPr>
                                 <w:rFonts w:ascii="Arial" w:hAnsi="Arial" w:cs="Arial"/>
@@ -2151,9 +1734,8 @@
                                 <w:szCs w:val="18"/>
                                 <w:shd w:val="clear" w:color="auto" w:fill="FFFFFF"/>
                               </w:rPr>
-                              <w:t>NomDeL’ID</w:t>
-                            </w:r>
-                            <w:proofErr w:type="spellEnd"/>
+                              <w:t xml:space="preserve">.NomDeLaClasse pour </w:t>
+                            </w:r>
                             <w:r>
                               <w:rPr>
                                 <w:rFonts w:ascii="Arial" w:hAnsi="Arial" w:cs="Arial"/>
@@ -2162,7 +1744,7 @@
                                 <w:szCs w:val="18"/>
                                 <w:shd w:val="clear" w:color="auto" w:fill="FFFFFF"/>
                               </w:rPr>
-                              <w:t xml:space="preserve"> pour </w:t>
+                              <w:t>sélectionner</w:t>
                             </w:r>
                             <w:r>
                               <w:rPr>
@@ -2172,9 +1754,12 @@
                                 <w:szCs w:val="18"/>
                                 <w:shd w:val="clear" w:color="auto" w:fill="FFFFFF"/>
                               </w:rPr>
-                              <w:t>sélectionner</w:t>
-                            </w:r>
-                            <w:r>
+                              <w:t xml:space="preserve"> une classe</w:t>
+                            </w:r>
+                          </w:p>
+                          <w:p>
+                            <w:pPr>
+                              <w:spacing w:after="0"/>
                               <w:rPr>
                                 <w:rFonts w:ascii="Arial" w:hAnsi="Arial" w:cs="Arial"/>
                                 <w:color w:val="222222"/>
@@ -2182,12 +1767,8 @@
                                 <w:szCs w:val="18"/>
                                 <w:shd w:val="clear" w:color="auto" w:fill="FFFFFF"/>
                               </w:rPr>
-                              <w:t xml:space="preserve"> un id</w:t>
-                            </w:r>
-                          </w:p>
-                          <w:p>
-                            <w:pPr>
-                              <w:spacing w:after="0"/>
+                            </w:pPr>
+                            <w:r>
                               <w:rPr>
                                 <w:rFonts w:ascii="Arial" w:hAnsi="Arial" w:cs="Arial"/>
                                 <w:color w:val="222222"/>
@@ -2195,7 +1776,8 @@
                                 <w:szCs w:val="18"/>
                                 <w:shd w:val="clear" w:color="auto" w:fill="FFFFFF"/>
                               </w:rPr>
-                            </w:pPr>
+                              <w:t xml:space="preserve">ID doit </w:t>
+                            </w:r>
                             <w:r>
                               <w:rPr>
                                 <w:rFonts w:ascii="Arial" w:hAnsi="Arial" w:cs="Arial"/>
@@ -2204,9 +1786,8 @@
                                 <w:szCs w:val="18"/>
                                 <w:shd w:val="clear" w:color="auto" w:fill="FFFFFF"/>
                               </w:rPr>
-                              <w:t>.</w:t>
-                            </w:r>
-                            <w:proofErr w:type="spellStart"/>
+                              <w:t>être</w:t>
+                            </w:r>
                             <w:r>
                               <w:rPr>
                                 <w:rFonts w:ascii="Arial" w:hAnsi="Arial" w:cs="Arial"/>
@@ -2215,9 +1796,8 @@
                                 <w:szCs w:val="18"/>
                                 <w:shd w:val="clear" w:color="auto" w:fill="FFFFFF"/>
                               </w:rPr>
-                              <w:t>NomDeLaClasse</w:t>
-                            </w:r>
-                            <w:proofErr w:type="spellEnd"/>
+                              <w:t xml:space="preserve"> unique, class peut </w:t>
+                            </w:r>
                             <w:r>
                               <w:rPr>
                                 <w:rFonts w:ascii="Arial" w:hAnsi="Arial" w:cs="Arial"/>
@@ -2226,7 +1806,7 @@
                                 <w:szCs w:val="18"/>
                                 <w:shd w:val="clear" w:color="auto" w:fill="FFFFFF"/>
                               </w:rPr>
-                              <w:t xml:space="preserve"> pour </w:t>
+                              <w:t>être</w:t>
                             </w:r>
                             <w:r>
                               <w:rPr>
@@ -2236,7 +1816,7 @@
                                 <w:szCs w:val="18"/>
                                 <w:shd w:val="clear" w:color="auto" w:fill="FFFFFF"/>
                               </w:rPr>
-                              <w:t>sélectionner</w:t>
+                              <w:t xml:space="preserve"> utilise par plusieurs </w:t>
                             </w:r>
                             <w:r>
                               <w:rPr>
@@ -2246,7 +1826,7 @@
                                 <w:szCs w:val="18"/>
                                 <w:shd w:val="clear" w:color="auto" w:fill="FFFFFF"/>
                               </w:rPr>
-                              <w:t xml:space="preserve"> une classe</w:t>
+                              <w:t>éléments</w:t>
                             </w:r>
                           </w:p>
                           <w:p>
@@ -2268,9 +1848,12 @@
                                 <w:szCs w:val="18"/>
                                 <w:shd w:val="clear" w:color="auto" w:fill="FFFFFF"/>
                               </w:rPr>
-                              <w:t xml:space="preserve">ID doit </w:t>
-                            </w:r>
-                            <w:r>
+                              <w:t>a {} sélectionne tous les liens</w:t>
+                            </w:r>
+                          </w:p>
+                          <w:p>
+                            <w:pPr>
+                              <w:spacing w:after="0"/>
                               <w:rPr>
                                 <w:rFonts w:ascii="Arial" w:hAnsi="Arial" w:cs="Arial"/>
                                 <w:color w:val="222222"/>
@@ -2278,8 +1861,7 @@
                                 <w:szCs w:val="18"/>
                                 <w:shd w:val="clear" w:color="auto" w:fill="FFFFFF"/>
                               </w:rPr>
-                              <w:t>être</w:t>
-                            </w:r>
+                            </w:pPr>
                             <w:r>
                               <w:rPr>
                                 <w:rFonts w:ascii="Arial" w:hAnsi="Arial" w:cs="Arial"/>
@@ -2288,9 +1870,12 @@
                                 <w:szCs w:val="18"/>
                                 <w:shd w:val="clear" w:color="auto" w:fill="FFFFFF"/>
                               </w:rPr>
-                              <w:t xml:space="preserve"> unique, class peut </w:t>
-                            </w:r>
-                            <w:r>
+                              <w:t>. description a {} sélectionne tous les a de la classe description</w:t>
+                            </w:r>
+                          </w:p>
+                          <w:p>
+                            <w:pPr>
+                              <w:spacing w:after="0"/>
                               <w:rPr>
                                 <w:rFonts w:ascii="Arial" w:hAnsi="Arial" w:cs="Arial"/>
                                 <w:color w:val="222222"/>
@@ -2298,8 +1883,7 @@
                                 <w:szCs w:val="18"/>
                                 <w:shd w:val="clear" w:color="auto" w:fill="FFFFFF"/>
                               </w:rPr>
-                              <w:t>être</w:t>
-                            </w:r>
+                            </w:pPr>
                             <w:r>
                               <w:rPr>
                                 <w:rFonts w:ascii="Arial" w:hAnsi="Arial" w:cs="Arial"/>
@@ -2308,177 +1892,25 @@
                                 <w:szCs w:val="18"/>
                                 <w:shd w:val="clear" w:color="auto" w:fill="FFFFFF"/>
                               </w:rPr>
-                              <w:t xml:space="preserve"> utilise par plusieurs </w:t>
-                            </w:r>
-                            <w:r>
-                              <w:rPr>
-                                <w:rFonts w:ascii="Arial" w:hAnsi="Arial" w:cs="Arial"/>
-                                <w:color w:val="222222"/>
-                                <w:sz w:val="18"/>
-                                <w:szCs w:val="18"/>
-                                <w:shd w:val="clear" w:color="auto" w:fill="FFFFFF"/>
-                              </w:rPr>
-                              <w:t>éléments</w:t>
+                              <w:t>Lier une feuille css externe :</w:t>
                             </w:r>
                           </w:p>
                           <w:p>
                             <w:pPr>
                               <w:spacing w:after="0"/>
                               <w:rPr>
-                                <w:rFonts w:ascii="Arial" w:hAnsi="Arial" w:cs="Arial"/>
-                                <w:color w:val="222222"/>
-                                <w:sz w:val="18"/>
-                                <w:szCs w:val="18"/>
-                                <w:shd w:val="clear" w:color="auto" w:fill="FFFFFF"/>
-                              </w:rPr>
-                            </w:pPr>
-                            <w:r>
-                              <w:rPr>
-                                <w:rFonts w:ascii="Arial" w:hAnsi="Arial" w:cs="Arial"/>
-                                <w:color w:val="222222"/>
-                                <w:sz w:val="18"/>
-                                <w:szCs w:val="18"/>
-                                <w:shd w:val="clear" w:color="auto" w:fill="FFFFFF"/>
-                              </w:rPr>
-                              <w:t>a {} sélectionne tous les liens</w:t>
-                            </w:r>
-                          </w:p>
-                          <w:p>
-                            <w:pPr>
-                              <w:spacing w:after="0"/>
-                              <w:rPr>
-                                <w:rFonts w:ascii="Arial" w:hAnsi="Arial" w:cs="Arial"/>
-                                <w:color w:val="222222"/>
-                                <w:sz w:val="18"/>
-                                <w:szCs w:val="18"/>
-                                <w:shd w:val="clear" w:color="auto" w:fill="FFFFFF"/>
-                              </w:rPr>
-                            </w:pPr>
-                            <w:r>
-                              <w:rPr>
-                                <w:rFonts w:ascii="Arial" w:hAnsi="Arial" w:cs="Arial"/>
-                                <w:color w:val="222222"/>
-                                <w:sz w:val="18"/>
-                                <w:szCs w:val="18"/>
-                                <w:shd w:val="clear" w:color="auto" w:fill="FFFFFF"/>
-                              </w:rPr>
-                              <w:t>. description a {} sélectionne tous les a de la classe description</w:t>
-                            </w:r>
-                          </w:p>
-                          <w:p>
-                            <w:pPr>
-                              <w:spacing w:after="0"/>
-                              <w:rPr>
-                                <w:rFonts w:ascii="Arial" w:hAnsi="Arial" w:cs="Arial"/>
-                                <w:color w:val="222222"/>
-                                <w:sz w:val="18"/>
-                                <w:szCs w:val="18"/>
-                                <w:shd w:val="clear" w:color="auto" w:fill="FFFFFF"/>
-                              </w:rPr>
-                            </w:pPr>
-                            <w:r>
-                              <w:rPr>
-                                <w:rFonts w:ascii="Arial" w:hAnsi="Arial" w:cs="Arial"/>
-                                <w:color w:val="222222"/>
-                                <w:sz w:val="18"/>
-                                <w:szCs w:val="18"/>
-                                <w:shd w:val="clear" w:color="auto" w:fill="FFFFFF"/>
-                              </w:rPr>
-                              <w:t xml:space="preserve">Lier une feuille </w:t>
-                            </w:r>
-                            <w:proofErr w:type="spellStart"/>
-                            <w:r>
-                              <w:rPr>
-                                <w:rFonts w:ascii="Arial" w:hAnsi="Arial" w:cs="Arial"/>
-                                <w:color w:val="222222"/>
-                                <w:sz w:val="18"/>
-                                <w:szCs w:val="18"/>
-                                <w:shd w:val="clear" w:color="auto" w:fill="FFFFFF"/>
-                              </w:rPr>
-                              <w:t>css</w:t>
-                            </w:r>
-                            <w:proofErr w:type="spellEnd"/>
-                            <w:r>
-                              <w:rPr>
-                                <w:rFonts w:ascii="Arial" w:hAnsi="Arial" w:cs="Arial"/>
-                                <w:color w:val="222222"/>
-                                <w:sz w:val="18"/>
-                                <w:szCs w:val="18"/>
-                                <w:shd w:val="clear" w:color="auto" w:fill="FFFFFF"/>
-                              </w:rPr>
-                              <w:t xml:space="preserve"> externe :</w:t>
-                            </w:r>
-                          </w:p>
-                          <w:p>
-                            <w:pPr>
-                              <w:spacing w:after="0"/>
-                              <w:rPr>
-                                <w:sz w:val="18"/>
-                                <w:szCs w:val="18"/>
-                                <w:lang w:val="en-US"/>
-                              </w:rPr>
-                            </w:pPr>
-                            <w:r>
-                              <w:rPr>
-                                <w:sz w:val="18"/>
-                                <w:szCs w:val="18"/>
-                                <w:lang w:val="en-US"/>
-                              </w:rPr>
-                              <w:t xml:space="preserve">&lt;link </w:t>
-                            </w:r>
-                            <w:proofErr w:type="spellStart"/>
-                            <w:r>
-                              <w:rPr>
-                                <w:sz w:val="18"/>
-                                <w:szCs w:val="18"/>
-                                <w:lang w:val="en-US"/>
-                              </w:rPr>
-                              <w:t>rel</w:t>
-                            </w:r>
-                            <w:proofErr w:type="spellEnd"/>
-                            <w:r>
-                              <w:rPr>
-                                <w:sz w:val="18"/>
-                                <w:szCs w:val="18"/>
-                                <w:lang w:val="en-US"/>
-                              </w:rPr>
-                              <w:t>="stylesheet" type="text/</w:t>
-                            </w:r>
-                            <w:proofErr w:type="spellStart"/>
-                            <w:r>
-                              <w:rPr>
-                                <w:sz w:val="18"/>
-                                <w:szCs w:val="18"/>
-                                <w:lang w:val="en-US"/>
-                              </w:rPr>
-                              <w:t>css</w:t>
-                            </w:r>
-                            <w:proofErr w:type="spellEnd"/>
-                            <w:r>
-                              <w:rPr>
-                                <w:sz w:val="18"/>
-                                <w:szCs w:val="18"/>
-                                <w:lang w:val="en-US"/>
-                              </w:rPr>
-                              <w:t xml:space="preserve">" </w:t>
-                            </w:r>
-                            <w:proofErr w:type="spellStart"/>
-                            <w:r>
-                              <w:rPr>
-                                <w:sz w:val="18"/>
-                                <w:szCs w:val="18"/>
-                                <w:lang w:val="en-US"/>
-                              </w:rPr>
-                              <w:t>href</w:t>
-                            </w:r>
-                            <w:proofErr w:type="spellEnd"/>
-                            <w:r>
-                              <w:rPr>
-                                <w:sz w:val="18"/>
-                                <w:szCs w:val="18"/>
-                                <w:lang w:val="en-US"/>
-                              </w:rPr>
-                              <w:t>="feuille-de-style.css"&gt;</w:t>
+                                <w:sz w:val="18"/>
+                                <w:szCs w:val="18"/>
+                                <w:lang w:val="en-US"/>
+                              </w:rPr>
+                            </w:pPr>
+                            <w:r>
+                              <w:rPr>
+                                <w:sz w:val="18"/>
+                                <w:szCs w:val="18"/>
+                                <w:lang w:val="en-US"/>
+                              </w:rPr>
+                              <w:t>&lt;link rel="stylesheet" type="text/css" href="feuille-de-style.css"&gt;</w:t>
                             </w:r>
                           </w:p>
                           <w:p>
@@ -2571,24 +2003,7 @@
                                 <w:lang w:val="en-US"/>
                               </w:rPr>
                               <w:tab/>
-                            </w:r>
-                            <w:proofErr w:type="spellStart"/>
-                            <w:r>
-                              <w:rPr>
-                                <w:sz w:val="18"/>
-                                <w:szCs w:val="18"/>
-                                <w:lang w:val="en-US"/>
-                              </w:rPr>
-                              <w:t>text-decoration:none</w:t>
-                            </w:r>
-                            <w:proofErr w:type="spellEnd"/>
-                            <w:r>
-                              <w:rPr>
-                                <w:sz w:val="18"/>
-                                <w:szCs w:val="18"/>
-                                <w:lang w:val="en-US"/>
-                              </w:rPr>
-                              <w:t>;</w:t>
+                              <w:t>text-decoration:none;</w:t>
                             </w:r>
                           </w:p>
                           <w:p>
@@ -2597,7 +2012,7 @@
                               <w:rPr>
                                 <w:sz w:val="18"/>
                                 <w:szCs w:val="18"/>
-                                <w:lang w:val="en-US"/>
+                                <w:lang w:val="fr-FR"/>
                               </w:rPr>
                             </w:pPr>
                             <w:r>
@@ -2608,23 +2023,13 @@
                               </w:rPr>
                               <w:tab/>
                             </w:r>
-                            <w:proofErr w:type="spellStart"/>
-                            <w:r>
-                              <w:rPr>
-                                <w:sz w:val="18"/>
-                                <w:szCs w:val="18"/>
-                                <w:lang w:val="en-US"/>
-                              </w:rPr>
-                              <w:t>font-family:Constantia</w:t>
-                            </w:r>
-                            <w:proofErr w:type="spellEnd"/>
-                            <w:r>
-                              <w:rPr>
-                                <w:sz w:val="18"/>
-                                <w:szCs w:val="18"/>
-                                <w:lang w:val="en-US"/>
-                              </w:rPr>
-                              <w:t>;</w:t>
+                            <w:r>
+                              <w:rPr>
+                                <w:sz w:val="18"/>
+                                <w:szCs w:val="18"/>
+                                <w:lang w:val="fr-FR"/>
+                              </w:rPr>
+                              <w:t>font-family:Constantia;</w:t>
                             </w:r>
                           </w:p>
                           <w:p>
@@ -2686,23 +2091,7 @@
                                 <w:sz w:val="18"/>
                                 <w:szCs w:val="18"/>
                               </w:rPr>
-                              <w:t xml:space="preserve">Utiliser un </w:t>
-                            </w:r>
-                            <w:proofErr w:type="spellStart"/>
-                            <w:r>
-                              <w:rPr>
-                                <w:sz w:val="18"/>
-                                <w:szCs w:val="18"/>
-                              </w:rPr>
-                              <w:t>span</w:t>
-                            </w:r>
-                            <w:proofErr w:type="spellEnd"/>
-                            <w:r>
-                              <w:rPr>
-                                <w:sz w:val="18"/>
-                                <w:szCs w:val="18"/>
-                              </w:rPr>
-                              <w:t xml:space="preserve"> pour changer le nom du titre pour un image</w:t>
+                              <w:t>Utiliser un span pour changer le nom du titre pour un image</w:t>
                             </w:r>
                           </w:p>
                           <w:p>
@@ -2718,23 +2107,7 @@
                                 <w:sz w:val="18"/>
                                 <w:szCs w:val="18"/>
                               </w:rPr>
-                              <w:t>:</w:t>
-                            </w:r>
-                            <w:proofErr w:type="spellStart"/>
-                            <w:r>
-                              <w:rPr>
-                                <w:sz w:val="18"/>
-                                <w:szCs w:val="18"/>
-                              </w:rPr>
-                              <w:t>hover</w:t>
-                            </w:r>
-                            <w:proofErr w:type="spellEnd"/>
-                            <w:r>
-                              <w:rPr>
-                                <w:sz w:val="18"/>
-                                <w:szCs w:val="18"/>
-                              </w:rPr>
-                              <w:t xml:space="preserve"> quand la souris passe dessus</w:t>
+                              <w:t>:hover quand la souris passe dessus</w:t>
                             </w:r>
                           </w:p>
                           <w:p>
@@ -2766,151 +2139,67 @@
                                 <w:sz w:val="18"/>
                                 <w:szCs w:val="18"/>
                               </w:rPr>
-                              <w:t>:first-</w:t>
-                            </w:r>
-                            <w:proofErr w:type="spellStart"/>
-                            <w:r>
-                              <w:rPr>
-                                <w:sz w:val="18"/>
-                                <w:szCs w:val="18"/>
-                              </w:rPr>
-                              <w:t>child</w:t>
-                            </w:r>
-                            <w:proofErr w:type="spellEnd"/>
-                            <w:r>
-                              <w:rPr>
-                                <w:sz w:val="18"/>
-                                <w:szCs w:val="18"/>
-                              </w:rPr>
-                              <w:t xml:space="preserve"> le premier élément seulement</w:t>
-                            </w:r>
-                          </w:p>
-                          <w:p>
-                            <w:pPr>
-                              <w:rPr>
-                                <w:sz w:val="18"/>
-                                <w:szCs w:val="18"/>
-                              </w:rPr>
-                            </w:pPr>
-                            <w:proofErr w:type="spellStart"/>
-                            <w:r>
-                              <w:rPr>
-                                <w:sz w:val="18"/>
-                                <w:szCs w:val="18"/>
-                              </w:rPr>
-                              <w:t>Float</w:t>
-                            </w:r>
-                            <w:proofErr w:type="spellEnd"/>
-                            <w:r>
-                              <w:rPr>
-                                <w:sz w:val="18"/>
-                                <w:szCs w:val="18"/>
-                              </w:rPr>
-                              <w:t xml:space="preserve"> : </w:t>
-                            </w:r>
-                            <w:proofErr w:type="spellStart"/>
-                            <w:r>
-                              <w:rPr>
-                                <w:sz w:val="18"/>
-                                <w:szCs w:val="18"/>
-                              </w:rPr>
-                              <w:t>left</w:t>
-                            </w:r>
-                            <w:proofErr w:type="spellEnd"/>
-                            <w:r>
-                              <w:rPr>
-                                <w:sz w:val="18"/>
-                                <w:szCs w:val="18"/>
-                              </w:rPr>
-                              <w:t>; pour que les éléments s’arrange selon la fenêtre</w:t>
-                            </w:r>
-                          </w:p>
-                          <w:p>
-                            <w:pPr>
-                              <w:rPr>
-                                <w:sz w:val="18"/>
-                                <w:szCs w:val="18"/>
-                              </w:rPr>
-                            </w:pPr>
-                            <w:proofErr w:type="spellStart"/>
-                            <w:r>
-                              <w:rPr>
-                                <w:sz w:val="18"/>
-                                <w:szCs w:val="18"/>
-                              </w:rPr>
-                              <w:t>Clear</w:t>
-                            </w:r>
-                            <w:proofErr w:type="spellEnd"/>
-                            <w:r>
-                              <w:rPr>
-                                <w:sz w:val="18"/>
-                                <w:szCs w:val="18"/>
-                              </w:rPr>
-                              <w:t> :</w:t>
-                            </w:r>
-                            <w:proofErr w:type="spellStart"/>
-                            <w:r>
-                              <w:rPr>
-                                <w:sz w:val="18"/>
-                                <w:szCs w:val="18"/>
-                              </w:rPr>
-                              <w:t>left</w:t>
-                            </w:r>
-                            <w:proofErr w:type="spellEnd"/>
-                            <w:r>
-                              <w:rPr>
-                                <w:sz w:val="18"/>
-                                <w:szCs w:val="18"/>
-                              </w:rPr>
-                              <w:t xml:space="preserve">; pour arrêter un flottement </w:t>
-                            </w:r>
-                          </w:p>
-                          <w:p>
-                            <w:pPr>
-                              <w:rPr>
-                                <w:sz w:val="18"/>
-                                <w:szCs w:val="18"/>
-                              </w:rPr>
-                            </w:pPr>
-                            <w:r>
-                              <w:rPr>
-                                <w:sz w:val="18"/>
-                                <w:szCs w:val="18"/>
-                              </w:rPr>
-                              <w:t>Position : relative/</w:t>
-                            </w:r>
-                            <w:proofErr w:type="spellStart"/>
-                            <w:r>
-                              <w:rPr>
-                                <w:sz w:val="18"/>
-                                <w:szCs w:val="18"/>
-                              </w:rPr>
-                              <w:t>absolute</w:t>
-                            </w:r>
-                            <w:proofErr w:type="spellEnd"/>
-                          </w:p>
-                          <w:p>
-                            <w:pPr>
-                              <w:rPr>
-                                <w:sz w:val="18"/>
-                                <w:szCs w:val="18"/>
-                              </w:rPr>
-                            </w:pPr>
-                            <w:proofErr w:type="spellStart"/>
-                            <w:r>
-                              <w:rPr>
-                                <w:sz w:val="18"/>
-                                <w:szCs w:val="18"/>
-                              </w:rPr>
-                              <w:t>Margin</w:t>
-                            </w:r>
-                            <w:proofErr w:type="spellEnd"/>
-                            <w:r>
-                              <w:rPr>
-                                <w:sz w:val="18"/>
-                                <w:szCs w:val="18"/>
-                              </w:rPr>
-                              <w:t xml:space="preserve"> </w:t>
+                              <w:t>:first-child le premier élément seulement</w:t>
+                            </w:r>
+                          </w:p>
+                          <w:p>
+                            <w:pPr>
+                              <w:rPr>
+                                <w:sz w:val="18"/>
+                                <w:szCs w:val="18"/>
+                              </w:rPr>
+                            </w:pPr>
+                            <w:r>
+                              <w:rPr>
+                                <w:sz w:val="18"/>
+                                <w:szCs w:val="18"/>
+                              </w:rPr>
+                              <w:t>Float : left; pour que les éléments s’arrange selon la fenêtre</w:t>
+                            </w:r>
+                          </w:p>
+                          <w:p>
+                            <w:pPr>
+                              <w:rPr>
+                                <w:sz w:val="18"/>
+                                <w:szCs w:val="18"/>
+                              </w:rPr>
+                            </w:pPr>
+                            <w:r>
+                              <w:rPr>
+                                <w:sz w:val="18"/>
+                                <w:szCs w:val="18"/>
+                              </w:rPr>
+                              <w:t xml:space="preserve">Clear :left; pour arrêter un flottement </w:t>
+                            </w:r>
+                          </w:p>
+                          <w:p>
+                            <w:pPr>
+                              <w:rPr>
+                                <w:sz w:val="18"/>
+                                <w:szCs w:val="18"/>
+                              </w:rPr>
+                            </w:pPr>
+                            <w:r>
+                              <w:rPr>
+                                <w:sz w:val="18"/>
+                                <w:szCs w:val="18"/>
+                              </w:rPr>
+                              <w:t>Position : relative/absolute</w:t>
+                            </w:r>
+                          </w:p>
+                          <w:p>
+                            <w:pPr>
+                              <w:rPr>
+                                <w:sz w:val="18"/>
+                                <w:szCs w:val="18"/>
+                              </w:rPr>
+                            </w:pPr>
+                            <w:r>
+                              <w:rPr>
+                                <w:sz w:val="18"/>
+                                <w:szCs w:val="18"/>
+                              </w:rPr>
+                              <w:t xml:space="preserve">Margin </w:t>
                             </w:r>
                             <w:r>
                               <w:rPr>
@@ -2927,21 +2216,12 @@
                                 <w:szCs w:val="18"/>
                               </w:rPr>
                             </w:pPr>
-                            <w:proofErr w:type="spellStart"/>
-                            <w:r>
-                              <w:rPr>
-                                <w:sz w:val="18"/>
-                                <w:szCs w:val="18"/>
-                              </w:rPr>
-                              <w:t>Padding</w:t>
-                            </w:r>
-                            <w:proofErr w:type="spellEnd"/>
-                            <w:r>
-                              <w:rPr>
-                                <w:sz w:val="18"/>
-                                <w:szCs w:val="18"/>
-                              </w:rPr>
-                              <w:t xml:space="preserve"> pour déplacer le contenu des bords du bloc.</w:t>
+                            <w:r>
+                              <w:rPr>
+                                <w:sz w:val="18"/>
+                                <w:szCs w:val="18"/>
+                              </w:rPr>
+                              <w:t>Padding pour déplacer le contenu des bords du bloc.</w:t>
                             </w:r>
                           </w:p>
                         </w:txbxContent>

</xml_diff>